<commit_message>
updated Product-level Security Goals secondary document (added process diagram page / page numbers)
</commit_message>
<xml_diff>
--- a/source/reference_documents/secondary_documents/requirements phase/Product-level Security Goals/Product-level Security Goals.docx
+++ b/source/reference_documents/secondary_documents/requirements phase/Product-level Security Goals/Product-level Security Goals.docx
@@ -1,6 +1,6 @@
 
 <file path=word/document.xml><?xml version="1.0" encoding="utf-8"?>
-<w:document xmlns:wpc="http://schemas.microsoft.com/office/word/2010/wordprocessingCanvas" xmlns:cx="http://schemas.microsoft.com/office/drawing/2014/chartex" xmlns:cx1="http://schemas.microsoft.com/office/drawing/2015/9/8/chartex" xmlns:cx2="http://schemas.microsoft.com/office/drawing/2015/10/21/chartex" xmlns:cx3="http://schemas.microsoft.com/office/drawing/2016/5/9/chartex" xmlns:cx4="http://schemas.microsoft.com/office/drawing/2016/5/10/chartex" xmlns:cx5="http://schemas.microsoft.com/office/drawing/2016/5/11/chartex" xmlns:cx6="http://schemas.microsoft.com/office/drawing/2016/5/12/chartex" xmlns:cx7="http://schemas.microsoft.com/office/drawing/2016/5/13/chartex" xmlns:cx8="http://schemas.microsoft.com/office/drawing/2016/5/14/chartex" xmlns:mc="http://schemas.openxmlformats.org/markup-compatibility/2006" xmlns:aink="http://schemas.microsoft.com/office/drawing/2016/ink" xmlns:am3d="http://schemas.microsoft.com/office/drawing/2017/model3d" xmlns:o="urn:schemas-microsoft-com:office:office" xmlns:r="http://schemas.openxmlformats.org/officeDocument/2006/relationships" xmlns:m="http://schemas.openxmlformats.org/officeDocument/2006/math" xmlns:v="urn:schemas-microsoft-com:vml" xmlns:wp14="http://schemas.microsoft.com/office/word/2010/wordprocessingDrawing" xmlns:wp="http://schemas.openxmlformats.org/drawingml/2006/wordprocessingDrawing" xmlns:w10="urn:schemas-microsoft-com:office:word" xmlns:w="http://schemas.openxmlformats.org/wordprocessingml/2006/main" xmlns:w14="http://schemas.microsoft.com/office/word/2010/wordml" xmlns:w15="http://schemas.microsoft.com/office/word/2012/wordml" xmlns:w16cex="http://schemas.microsoft.com/office/word/2018/wordml/cex" xmlns:w16cid="http://schemas.microsoft.com/office/word/2016/wordml/cid" xmlns:w16="http://schemas.microsoft.com/office/word/2018/wordml" xmlns:w16se="http://schemas.microsoft.com/office/word/2015/wordml/symex" xmlns:wpg="http://schemas.microsoft.com/office/word/2010/wordprocessingGroup" xmlns:wpi="http://schemas.microsoft.com/office/word/2010/wordprocessingInk" xmlns:wne="http://schemas.microsoft.com/office/word/2006/wordml" xmlns:wps="http://schemas.microsoft.com/office/word/2010/wordprocessingShape" mc:Ignorable="w14 w15 w16se w16cid w16 w16cex wp14">
+<w:document xmlns:wpc="http://schemas.microsoft.com/office/word/2010/wordprocessingCanvas" xmlns:cx="http://schemas.microsoft.com/office/drawing/2014/chartex" xmlns:cx1="http://schemas.microsoft.com/office/drawing/2015/9/8/chartex" xmlns:cx2="http://schemas.microsoft.com/office/drawing/2015/10/21/chartex" xmlns:cx3="http://schemas.microsoft.com/office/drawing/2016/5/9/chartex" xmlns:cx4="http://schemas.microsoft.com/office/drawing/2016/5/10/chartex" xmlns:cx5="http://schemas.microsoft.com/office/drawing/2016/5/11/chartex" xmlns:cx6="http://schemas.microsoft.com/office/drawing/2016/5/12/chartex" xmlns:cx7="http://schemas.microsoft.com/office/drawing/2016/5/13/chartex" xmlns:cx8="http://schemas.microsoft.com/office/drawing/2016/5/14/chartex" xmlns:mc="http://schemas.openxmlformats.org/markup-compatibility/2006" xmlns:aink="http://schemas.microsoft.com/office/drawing/2016/ink" xmlns:am3d="http://schemas.microsoft.com/office/drawing/2017/model3d" xmlns:o="urn:schemas-microsoft-com:office:office" xmlns:oel="http://schemas.microsoft.com/office/2019/extlst" xmlns:r="http://schemas.openxmlformats.org/officeDocument/2006/relationships" xmlns:m="http://schemas.openxmlformats.org/officeDocument/2006/math" xmlns:v="urn:schemas-microsoft-com:vml" xmlns:wp14="http://schemas.microsoft.com/office/word/2010/wordprocessingDrawing" xmlns:wp="http://schemas.openxmlformats.org/drawingml/2006/wordprocessingDrawing" xmlns:w10="urn:schemas-microsoft-com:office:word" xmlns:w="http://schemas.openxmlformats.org/wordprocessingml/2006/main" xmlns:w14="http://schemas.microsoft.com/office/word/2010/wordml" xmlns:w15="http://schemas.microsoft.com/office/word/2012/wordml" xmlns:w16cex="http://schemas.microsoft.com/office/word/2018/wordml/cex" xmlns:w16cid="http://schemas.microsoft.com/office/word/2016/wordml/cid" xmlns:w16="http://schemas.microsoft.com/office/word/2018/wordml" xmlns:w16sdtdh="http://schemas.microsoft.com/office/word/2020/wordml/sdtdatahash" xmlns:w16se="http://schemas.microsoft.com/office/word/2015/wordml/symex" xmlns:wpg="http://schemas.microsoft.com/office/word/2010/wordprocessingGroup" xmlns:wpi="http://schemas.microsoft.com/office/word/2010/wordprocessingInk" xmlns:wne="http://schemas.microsoft.com/office/word/2006/wordml" xmlns:wps="http://schemas.microsoft.com/office/word/2010/wordprocessingShape" mc:Ignorable="w14 w15 w16se w16cid w16 w16cex w16sdtdh wp14">
   <w:body>
     <w:p>
       <w:pPr>
@@ -28,7 +28,7 @@
         <w:t xml:space="preserve">Version </w:t>
       </w:r>
       <w:r>
-        <w:t>4</w:t>
+        <w:t>5</w:t>
       </w:r>
     </w:p>
     <w:p>
@@ -45,7 +45,7 @@
         <w:rPr>
           <w:noProof/>
         </w:rPr>
-        <w:t>5/3/22 9:29 AM</w:t>
+        <w:t>8/23/22 1:57 PM</w:t>
       </w:r>
       <w:r>
         <w:fldChar w:fldCharType="end"/>
@@ -239,7 +239,7 @@
         <w:pStyle w:val="FirstParagraph"/>
         <w:jc w:val="both"/>
       </w:pPr>
-      <w:hyperlink r:id="rId5" w:history="1">
+      <w:hyperlink r:id="rId7" w:history="1">
         <w:r>
           <w:rPr>
             <w:rStyle w:val="Hyperlink"/>
@@ -333,6 +333,7 @@
     </w:p>
     <w:p>
       <w:pPr>
+        <w:spacing w:after="240"/>
         <w:jc w:val="both"/>
       </w:pPr>
       <w:r>
@@ -350,35 +351,344 @@
     </w:p>
     <w:p>
       <w:pPr>
+        <w:rPr>
+          <w:sz w:val="40"/>
+          <w:szCs w:val="40"/>
+        </w:rPr>
+      </w:pPr>
+      <w:bookmarkStart w:id="4" w:name="_ka2wojif16d2" w:colFirst="0" w:colLast="0"/>
+      <w:bookmarkEnd w:id="4"/>
+      <w:r>
+        <w:br w:type="page"/>
+      </w:r>
+    </w:p>
+    <w:p>
+      <w:pPr>
+        <w:pStyle w:val="Heading1"/>
+      </w:pPr>
+      <w:r>
+        <w:lastRenderedPageBreak/>
+        <w:t>Process</w:t>
+      </w:r>
+    </w:p>
+    <w:p>
+      <w:r>
+        <w:t>The following diagram illustrates the process used in the creation of product-level security goals:</w:t>
+      </w:r>
+    </w:p>
+    <w:p/>
+    <w:tbl>
+      <w:tblPr>
+        <w:tblW w:w="4670" w:type="dxa"/>
+        <w:tblBorders>
+          <w:top w:val="single" w:sz="8" w:space="0" w:color="000000"/>
+          <w:left w:val="single" w:sz="8" w:space="0" w:color="000000"/>
+          <w:bottom w:val="single" w:sz="8" w:space="0" w:color="000000"/>
+          <w:right w:val="single" w:sz="8" w:space="0" w:color="000000"/>
+          <w:insideH w:val="single" w:sz="8" w:space="0" w:color="000000"/>
+          <w:insideV w:val="single" w:sz="8" w:space="0" w:color="000000"/>
+        </w:tblBorders>
+        <w:tblLayout w:type="fixed"/>
+        <w:tblLook w:val="0600" w:firstRow="0" w:lastRow="0" w:firstColumn="0" w:lastColumn="0" w:noHBand="1" w:noVBand="1"/>
+      </w:tblPr>
+      <w:tblGrid>
+        <w:gridCol w:w="1440"/>
+        <w:gridCol w:w="3230"/>
+      </w:tblGrid>
+      <w:tr>
+        <w:tc>
+          <w:tcPr>
+            <w:tcW w:w="1440" w:type="dxa"/>
+            <w:shd w:val="clear" w:color="auto" w:fill="auto"/>
+            <w:tcMar>
+              <w:top w:w="100" w:type="dxa"/>
+              <w:left w:w="100" w:type="dxa"/>
+              <w:bottom w:w="100" w:type="dxa"/>
+              <w:right w:w="100" w:type="dxa"/>
+            </w:tcMar>
+            <w:vAlign w:val="center"/>
+          </w:tcPr>
+          <w:p>
+            <w:pPr>
+              <w:widowControl w:val="0"/>
+              <w:spacing w:line="240" w:lineRule="auto"/>
+              <w:jc w:val="right"/>
+            </w:pPr>
+            <w:r>
+              <w:t>Inputs</w:t>
+            </w:r>
+          </w:p>
+        </w:tc>
+        <w:tc>
+          <w:tcPr>
+            <w:tcW w:w="3230" w:type="dxa"/>
+            <w:shd w:val="clear" w:color="auto" w:fill="auto"/>
+            <w:tcMar>
+              <w:top w:w="100" w:type="dxa"/>
+              <w:left w:w="100" w:type="dxa"/>
+              <w:bottom w:w="100" w:type="dxa"/>
+              <w:right w:w="100" w:type="dxa"/>
+            </w:tcMar>
+          </w:tcPr>
+          <w:p>
+            <w:pPr>
+              <w:widowControl w:val="0"/>
+              <w:spacing w:line="240" w:lineRule="auto"/>
+            </w:pPr>
+            <w:r>
+              <w:t>Product-level functional goals</w:t>
+            </w:r>
+          </w:p>
+          <w:p>
+            <w:pPr>
+              <w:widowControl w:val="0"/>
+              <w:spacing w:line="240" w:lineRule="auto"/>
+            </w:pPr>
+            <w:r>
+              <w:t xml:space="preserve">global security </w:t>
+            </w:r>
+            <w:r>
+              <w:t>goals</w:t>
+            </w:r>
+          </w:p>
+        </w:tc>
+      </w:tr>
+      <w:tr>
+        <w:tc>
+          <w:tcPr>
+            <w:tcW w:w="1440" w:type="dxa"/>
+            <w:shd w:val="clear" w:color="auto" w:fill="auto"/>
+            <w:tcMar>
+              <w:top w:w="100" w:type="dxa"/>
+              <w:left w:w="100" w:type="dxa"/>
+              <w:bottom w:w="100" w:type="dxa"/>
+              <w:right w:w="100" w:type="dxa"/>
+            </w:tcMar>
+            <w:vAlign w:val="center"/>
+          </w:tcPr>
+          <w:p>
+            <w:pPr>
+              <w:widowControl w:val="0"/>
+              <w:spacing w:line="240" w:lineRule="auto"/>
+              <w:jc w:val="right"/>
+            </w:pPr>
+            <w:r>
+              <w:t>Outputs</w:t>
+            </w:r>
+          </w:p>
+        </w:tc>
+        <w:tc>
+          <w:tcPr>
+            <w:tcW w:w="3230" w:type="dxa"/>
+            <w:shd w:val="clear" w:color="auto" w:fill="auto"/>
+            <w:tcMar>
+              <w:top w:w="100" w:type="dxa"/>
+              <w:left w:w="100" w:type="dxa"/>
+              <w:bottom w:w="100" w:type="dxa"/>
+              <w:right w:w="100" w:type="dxa"/>
+            </w:tcMar>
+          </w:tcPr>
+          <w:p>
+            <w:pPr>
+              <w:widowControl w:val="0"/>
+              <w:spacing w:line="240" w:lineRule="auto"/>
+            </w:pPr>
+            <w:r>
+              <w:t>Product-level security goals</w:t>
+            </w:r>
+          </w:p>
+        </w:tc>
+      </w:tr>
+      <w:tr>
+        <w:tc>
+          <w:tcPr>
+            <w:tcW w:w="1440" w:type="dxa"/>
+            <w:shd w:val="clear" w:color="auto" w:fill="auto"/>
+            <w:tcMar>
+              <w:top w:w="100" w:type="dxa"/>
+              <w:left w:w="100" w:type="dxa"/>
+              <w:bottom w:w="100" w:type="dxa"/>
+              <w:right w:w="100" w:type="dxa"/>
+            </w:tcMar>
+            <w:vAlign w:val="center"/>
+          </w:tcPr>
+          <w:p>
+            <w:pPr>
+              <w:widowControl w:val="0"/>
+              <w:spacing w:line="240" w:lineRule="auto"/>
+              <w:jc w:val="right"/>
+            </w:pPr>
+            <w:r>
+              <w:t>Participants</w:t>
+            </w:r>
+          </w:p>
+        </w:tc>
+        <w:tc>
+          <w:tcPr>
+            <w:tcW w:w="3230" w:type="dxa"/>
+            <w:shd w:val="clear" w:color="auto" w:fill="auto"/>
+            <w:tcMar>
+              <w:top w:w="100" w:type="dxa"/>
+              <w:left w:w="100" w:type="dxa"/>
+              <w:bottom w:w="100" w:type="dxa"/>
+              <w:right w:w="100" w:type="dxa"/>
+            </w:tcMar>
+          </w:tcPr>
+          <w:p>
+            <w:pPr>
+              <w:widowControl w:val="0"/>
+              <w:spacing w:line="240" w:lineRule="auto"/>
+            </w:pPr>
+            <w:r>
+              <w:t>Security SME</w:t>
+            </w:r>
+          </w:p>
+          <w:p>
+            <w:pPr>
+              <w:widowControl w:val="0"/>
+              <w:spacing w:line="240" w:lineRule="auto"/>
+            </w:pPr>
+            <w:r>
+              <w:t>System</w:t>
+            </w:r>
+            <w:r>
+              <w:t xml:space="preserve"> SME</w:t>
+            </w:r>
+          </w:p>
+        </w:tc>
+      </w:tr>
+    </w:tbl>
+    <w:p/>
+    <w:p>
+      <w:pPr>
+        <w:jc w:val="center"/>
+      </w:pPr>
+      <w:r>
+        <w:rPr>
+          <w:noProof/>
+        </w:rPr>
+        <w:drawing>
+          <wp:inline distT="0" distB="0" distL="0" distR="0" wp14:anchorId="2388EE18" wp14:editId="37506B2D">
+            <wp:extent cx="4427986" cy="4427986"/>
+            <wp:effectExtent l="0" t="0" r="4445" b="4445"/>
+            <wp:docPr id="3" name="Picture 3"/>
+            <wp:cNvGraphicFramePr>
+              <a:graphicFrameLocks xmlns:a="http://schemas.openxmlformats.org/drawingml/2006/main" noChangeAspect="1"/>
+            </wp:cNvGraphicFramePr>
+            <a:graphic xmlns:a="http://schemas.openxmlformats.org/drawingml/2006/main">
+              <a:graphicData uri="http://schemas.openxmlformats.org/drawingml/2006/picture">
+                <pic:pic xmlns:pic="http://schemas.openxmlformats.org/drawingml/2006/picture">
+                  <pic:nvPicPr>
+                    <pic:cNvPr id="3" name="Picture 3"/>
+                    <pic:cNvPicPr/>
+                  </pic:nvPicPr>
+                  <pic:blipFill>
+                    <a:blip r:embed="rId8">
+                      <a:extLst>
+                        <a:ext uri="{28A0092B-C50C-407E-A947-70E740481C1C}">
+                          <a14:useLocalDpi xmlns:a14="http://schemas.microsoft.com/office/drawing/2010/main" val="0"/>
+                        </a:ext>
+                      </a:extLst>
+                    </a:blip>
+                    <a:stretch>
+                      <a:fillRect/>
+                    </a:stretch>
+                  </pic:blipFill>
+                  <pic:spPr>
+                    <a:xfrm>
+                      <a:off x="0" y="0"/>
+                      <a:ext cx="4427986" cy="4427986"/>
+                    </a:xfrm>
+                    <a:prstGeom prst="rect">
+                      <a:avLst/>
+                    </a:prstGeom>
+                  </pic:spPr>
+                </pic:pic>
+              </a:graphicData>
+            </a:graphic>
+          </wp:inline>
+        </w:drawing>
+      </w:r>
+    </w:p>
+    <w:p/>
+    <w:p>
+      <w:pPr>
         <w:jc w:val="both"/>
       </w:pPr>
-    </w:p>
-    <w:p>
-      <w:pPr>
-        <w:jc w:val="both"/>
-      </w:pPr>
-      <w:r>
-        <w:t xml:space="preserve">The following goals were </w:t>
-      </w:r>
-      <w:r>
-        <w:t>adapted</w:t>
-      </w:r>
-      <w:r>
-        <w:t xml:space="preserve"> from the UN working group on autonomous vehicle cybersecurity</w:t>
-      </w:r>
-      <w:hyperlink w:anchor="Ref_01" w:history="1">
-        <w:r>
-          <w:rPr>
-            <w:rStyle w:val="Hyperlink"/>
-            <w:b/>
-            <w:bCs/>
-            <w:vertAlign w:val="superscript"/>
-          </w:rPr>
-          <w:t>[1]</w:t>
-        </w:r>
-      </w:hyperlink>
-      <w:r>
-        <w:t>.</w:t>
+      <w:r>
+        <w:t xml:space="preserve">Using the </w:t>
+      </w:r>
+      <w:r>
+        <w:rPr>
+          <w:b/>
+          <w:bCs/>
+        </w:rPr>
+        <w:t>global security goals</w:t>
+      </w:r>
+      <w:r>
+        <w:t>, the</w:t>
+      </w:r>
+      <w:r>
+        <w:t xml:space="preserve"> </w:t>
+      </w:r>
+      <w:r>
+        <w:t>Security</w:t>
+      </w:r>
+      <w:r>
+        <w:t xml:space="preserve"> SME, together with </w:t>
+      </w:r>
+      <w:r>
+        <w:t>System</w:t>
+      </w:r>
+      <w:r>
+        <w:t xml:space="preserve"> SME(s), </w:t>
+      </w:r>
+      <w:r>
+        <w:t xml:space="preserve">review the </w:t>
+      </w:r>
+      <w:r>
+        <w:rPr>
+          <w:b/>
+          <w:bCs/>
+        </w:rPr>
+        <w:t>product-level functional goals</w:t>
+      </w:r>
+      <w:r>
+        <w:t xml:space="preserve"> </w:t>
+      </w:r>
+      <w:r>
+        <w:t>and determine</w:t>
+      </w:r>
+      <w:r>
+        <w:t xml:space="preserve"> the </w:t>
+      </w:r>
+      <w:r>
+        <w:t>goals appropriate to the product</w:t>
+      </w:r>
+      <w:r>
+        <w:t xml:space="preserve">. </w:t>
+      </w:r>
+      <w:r>
+        <w:t xml:space="preserve">The </w:t>
+      </w:r>
+      <w:r>
+        <w:rPr>
+          <w:b/>
+          <w:bCs/>
+        </w:rPr>
+        <w:t>product-level security goals</w:t>
+      </w:r>
+      <w:r>
+        <w:t xml:space="preserve"> list is produced</w:t>
+      </w:r>
+      <w:r>
+        <w:t xml:space="preserve">. If gaps are identified in the global security </w:t>
+      </w:r>
+      <w:r>
+        <w:t>goals</w:t>
+      </w:r>
+      <w:r>
+        <w:t>, it will be updated.</w:t>
       </w:r>
     </w:p>
     <w:p>
@@ -388,8 +698,6 @@
           <w:szCs w:val="32"/>
         </w:rPr>
       </w:pPr>
-      <w:bookmarkStart w:id="4" w:name="_ka2wojif16d2" w:colFirst="0" w:colLast="0"/>
-      <w:bookmarkEnd w:id="4"/>
       <w:r>
         <w:br w:type="page"/>
       </w:r>
@@ -400,15 +708,15 @@
       </w:pPr>
       <w:r>
         <w:lastRenderedPageBreak/>
-        <w:t>Product Goals</w:t>
-      </w:r>
-    </w:p>
-    <w:p>
-      <w:r>
-        <w:t>Product goals drive the creation of product cybersecurity requirements.</w:t>
-      </w:r>
-    </w:p>
-    <w:p/>
+        <w:t xml:space="preserve">Product </w:t>
+      </w:r>
+      <w:r>
+        <w:t xml:space="preserve">Cybersecurity </w:t>
+      </w:r>
+      <w:r>
+        <w:t>Goals</w:t>
+      </w:r>
+    </w:p>
     <w:p>
       <w:pPr>
         <w:pStyle w:val="ListParagraph"/>
@@ -450,6 +758,7 @@
           <w:ilvl w:val="0"/>
           <w:numId w:val="2"/>
         </w:numPr>
+        <w:spacing w:after="240"/>
         <w:ind w:left="360"/>
         <w:jc w:val="both"/>
       </w:pPr>
@@ -461,6 +770,88 @@
       </w:r>
       <w:r>
         <w:t xml:space="preserve"> should be designed with the capability to detect cyberattacks and respond appropriately.</w:t>
+      </w:r>
+    </w:p>
+    <w:p>
+      <w:pPr>
+        <w:ind w:left="720" w:hanging="720"/>
+        <w:jc w:val="both"/>
+      </w:pPr>
+      <w:r>
+        <w:rPr>
+          <w:b/>
+          <w:bCs/>
+          <w:color w:val="0070C0"/>
+        </w:rPr>
+        <w:t>Note:</w:t>
+      </w:r>
+      <w:r>
+        <w:rPr>
+          <w:b/>
+          <w:bCs/>
+          <w:color w:val="0070C0"/>
+        </w:rPr>
+        <w:tab/>
+      </w:r>
+      <w:r>
+        <w:t>The</w:t>
+      </w:r>
+      <w:r>
+        <w:t>se</w:t>
+      </w:r>
+      <w:r>
+        <w:t xml:space="preserve"> goals were </w:t>
+      </w:r>
+      <w:r>
+        <w:t>adapted</w:t>
+      </w:r>
+      <w:r>
+        <w:t xml:space="preserve"> from the UN working group on autonomous vehicle cybersecurity</w:t>
+      </w:r>
+      <w:r>
+        <w:t xml:space="preserve"> </w:t>
+      </w:r>
+      <w:r>
+        <w:rPr>
+          <w:b/>
+          <w:bCs/>
+        </w:rPr>
+        <w:fldChar w:fldCharType="begin"/>
+      </w:r>
+      <w:r>
+        <w:rPr>
+          <w:b/>
+          <w:bCs/>
+        </w:rPr>
+        <w:instrText xml:space="preserve"> HYPERLINK \l "Ref_01" </w:instrText>
+      </w:r>
+      <w:r>
+        <w:rPr>
+          <w:b/>
+          <w:bCs/>
+        </w:rPr>
+        <w:fldChar w:fldCharType="separate"/>
+      </w:r>
+      <w:r>
+        <w:rPr>
+          <w:rStyle w:val="Hyperlink"/>
+          <w:b/>
+          <w:bCs/>
+          <w:vertAlign w:val="superscript"/>
+        </w:rPr>
+        <w:t>[1]</w:t>
+      </w:r>
+      <w:r>
+        <w:rPr>
+          <w:rStyle w:val="Hyperlink"/>
+          <w:b/>
+          <w:bCs/>
+          <w:vertAlign w:val="superscript"/>
+        </w:rPr>
+        <w:fldChar w:fldCharType="end"/>
+      </w:r>
+      <w:r>
+        <w:t>.</w:t>
       </w:r>
     </w:p>
     <w:p>
@@ -514,15 +905,15 @@
       <w:r>
         <w:br/>
       </w:r>
-      <w:hyperlink r:id="rId6" w:history="1">
+      <w:hyperlink r:id="rId9" w:history="1">
         <w:r>
           <w:rPr>
             <w:rStyle w:val="Hyperlink"/>
             <w:rFonts w:ascii="Courier New" w:hAnsi="Courier New" w:cs="Courier New"/>
             <w:b/>
             <w:bCs/>
-            <w:sz w:val="22"/>
-            <w:szCs w:val="22"/>
+            <w:sz w:val="20"/>
+            <w:szCs w:val="20"/>
           </w:rPr>
           <w:t>https://unece.org/fileadmin/DAM/trans/doc/2019/wp29grva/ECE-TRANS-WP29-GRVA-2019-02e.pdf</w:t>
         </w:r>
@@ -541,17 +932,187 @@
     <w:p/>
     <w:p/>
     <w:sectPr>
+      <w:footerReference w:type="even" r:id="rId10"/>
+      <w:footerReference w:type="default" r:id="rId11"/>
       <w:pgSz w:w="12240" w:h="15840"/>
       <w:pgMar w:top="1440" w:right="1440" w:bottom="1440" w:left="1440" w:header="720" w:footer="720" w:gutter="0"/>
       <w:pgNumType w:start="1"/>
       <w:cols w:space="720"/>
+      <w:titlePg/>
     </w:sectPr>
   </w:body>
 </w:document>
 </file>
 
+<file path=word/endnotes.xml><?xml version="1.0" encoding="utf-8"?>
+<w:endnotes xmlns:wpc="http://schemas.microsoft.com/office/word/2010/wordprocessingCanvas" xmlns:cx="http://schemas.microsoft.com/office/drawing/2014/chartex" xmlns:cx1="http://schemas.microsoft.com/office/drawing/2015/9/8/chartex" xmlns:cx2="http://schemas.microsoft.com/office/drawing/2015/10/21/chartex" xmlns:cx3="http://schemas.microsoft.com/office/drawing/2016/5/9/chartex" xmlns:cx4="http://schemas.microsoft.com/office/drawing/2016/5/10/chartex" xmlns:cx5="http://schemas.microsoft.com/office/drawing/2016/5/11/chartex" xmlns:cx6="http://schemas.microsoft.com/office/drawing/2016/5/12/chartex" xmlns:cx7="http://schemas.microsoft.com/office/drawing/2016/5/13/chartex" xmlns:cx8="http://schemas.microsoft.com/office/drawing/2016/5/14/chartex" xmlns:mc="http://schemas.openxmlformats.org/markup-compatibility/2006" xmlns:aink="http://schemas.microsoft.com/office/drawing/2016/ink" xmlns:am3d="http://schemas.microsoft.com/office/drawing/2017/model3d" xmlns:o="urn:schemas-microsoft-com:office:office" xmlns:oel="http://schemas.microsoft.com/office/2019/extlst" xmlns:r="http://schemas.openxmlformats.org/officeDocument/2006/relationships" xmlns:m="http://schemas.openxmlformats.org/officeDocument/2006/math" xmlns:v="urn:schemas-microsoft-com:vml" xmlns:wp14="http://schemas.microsoft.com/office/word/2010/wordprocessingDrawing" xmlns:wp="http://schemas.openxmlformats.org/drawingml/2006/wordprocessingDrawing" xmlns:w10="urn:schemas-microsoft-com:office:word" xmlns:w="http://schemas.openxmlformats.org/wordprocessingml/2006/main" xmlns:w14="http://schemas.microsoft.com/office/word/2010/wordml" xmlns:w15="http://schemas.microsoft.com/office/word/2012/wordml" xmlns:w16cex="http://schemas.microsoft.com/office/word/2018/wordml/cex" xmlns:w16cid="http://schemas.microsoft.com/office/word/2016/wordml/cid" xmlns:w16="http://schemas.microsoft.com/office/word/2018/wordml" xmlns:w16sdtdh="http://schemas.microsoft.com/office/word/2020/wordml/sdtdatahash" xmlns:w16se="http://schemas.microsoft.com/office/word/2015/wordml/symex" xmlns:wpg="http://schemas.microsoft.com/office/word/2010/wordprocessingGroup" xmlns:wpi="http://schemas.microsoft.com/office/word/2010/wordprocessingInk" xmlns:wne="http://schemas.microsoft.com/office/word/2006/wordml" xmlns:wps="http://schemas.microsoft.com/office/word/2010/wordprocessingShape" mc:Ignorable="w14 w15 w16se w16cid w16 w16cex w16sdtdh wp14">
+  <w:endnote w:type="separator" w:id="-1">
+    <w:p>
+      <w:pPr>
+        <w:spacing w:line="240" w:lineRule="auto"/>
+      </w:pPr>
+      <w:r>
+        <w:separator/>
+      </w:r>
+    </w:p>
+  </w:endnote>
+  <w:endnote w:type="continuationSeparator" w:id="0">
+    <w:p>
+      <w:pPr>
+        <w:spacing w:line="240" w:lineRule="auto"/>
+      </w:pPr>
+      <w:r>
+        <w:continuationSeparator/>
+      </w:r>
+    </w:p>
+  </w:endnote>
+</w:endnotes>
+</file>
+
+<file path=word/footer1.xml><?xml version="1.0" encoding="utf-8"?>
+<w:ftr xmlns:wpc="http://schemas.microsoft.com/office/word/2010/wordprocessingCanvas" xmlns:cx="http://schemas.microsoft.com/office/drawing/2014/chartex" xmlns:cx1="http://schemas.microsoft.com/office/drawing/2015/9/8/chartex" xmlns:cx2="http://schemas.microsoft.com/office/drawing/2015/10/21/chartex" xmlns:cx3="http://schemas.microsoft.com/office/drawing/2016/5/9/chartex" xmlns:cx4="http://schemas.microsoft.com/office/drawing/2016/5/10/chartex" xmlns:cx5="http://schemas.microsoft.com/office/drawing/2016/5/11/chartex" xmlns:cx6="http://schemas.microsoft.com/office/drawing/2016/5/12/chartex" xmlns:cx7="http://schemas.microsoft.com/office/drawing/2016/5/13/chartex" xmlns:cx8="http://schemas.microsoft.com/office/drawing/2016/5/14/chartex" xmlns:mc="http://schemas.openxmlformats.org/markup-compatibility/2006" xmlns:aink="http://schemas.microsoft.com/office/drawing/2016/ink" xmlns:am3d="http://schemas.microsoft.com/office/drawing/2017/model3d" xmlns:o="urn:schemas-microsoft-com:office:office" xmlns:oel="http://schemas.microsoft.com/office/2019/extlst" xmlns:r="http://schemas.openxmlformats.org/officeDocument/2006/relationships" xmlns:m="http://schemas.openxmlformats.org/officeDocument/2006/math" xmlns:v="urn:schemas-microsoft-com:vml" xmlns:wp14="http://schemas.microsoft.com/office/word/2010/wordprocessingDrawing" xmlns:wp="http://schemas.openxmlformats.org/drawingml/2006/wordprocessingDrawing" xmlns:w10="urn:schemas-microsoft-com:office:word" xmlns:w="http://schemas.openxmlformats.org/wordprocessingml/2006/main" xmlns:w14="http://schemas.microsoft.com/office/word/2010/wordml" xmlns:w15="http://schemas.microsoft.com/office/word/2012/wordml" xmlns:w16cex="http://schemas.microsoft.com/office/word/2018/wordml/cex" xmlns:w16cid="http://schemas.microsoft.com/office/word/2016/wordml/cid" xmlns:w16="http://schemas.microsoft.com/office/word/2018/wordml" xmlns:w16sdtdh="http://schemas.microsoft.com/office/word/2020/wordml/sdtdatahash" xmlns:w16se="http://schemas.microsoft.com/office/word/2015/wordml/symex" xmlns:wpg="http://schemas.microsoft.com/office/word/2010/wordprocessingGroup" xmlns:wpi="http://schemas.microsoft.com/office/word/2010/wordprocessingInk" xmlns:wne="http://schemas.microsoft.com/office/word/2006/wordml" xmlns:wps="http://schemas.microsoft.com/office/word/2010/wordprocessingShape" mc:Ignorable="w14 w15 w16se w16cid w16 w16cex w16sdtdh wp14">
+  <w:sdt>
+    <w:sdtPr>
+      <w:rPr>
+        <w:rStyle w:val="PageNumber"/>
+      </w:rPr>
+      <w:id w:val="-877082886"/>
+      <w:docPartObj>
+        <w:docPartGallery w:val="Page Numbers (Bottom of Page)"/>
+        <w:docPartUnique/>
+      </w:docPartObj>
+    </w:sdtPr>
+    <w:sdtContent>
+      <w:p>
+        <w:pPr>
+          <w:pStyle w:val="Footer"/>
+          <w:framePr w:wrap="none" w:vAnchor="text" w:hAnchor="margin" w:xAlign="right" w:y="1"/>
+          <w:rPr>
+            <w:rStyle w:val="PageNumber"/>
+          </w:rPr>
+        </w:pPr>
+        <w:r>
+          <w:rPr>
+            <w:rStyle w:val="PageNumber"/>
+          </w:rPr>
+          <w:fldChar w:fldCharType="begin"/>
+        </w:r>
+        <w:r>
+          <w:rPr>
+            <w:rStyle w:val="PageNumber"/>
+          </w:rPr>
+          <w:instrText xml:space="preserve"> PAGE </w:instrText>
+        </w:r>
+        <w:r>
+          <w:rPr>
+            <w:rStyle w:val="PageNumber"/>
+          </w:rPr>
+          <w:fldChar w:fldCharType="end"/>
+        </w:r>
+      </w:p>
+    </w:sdtContent>
+  </w:sdt>
+  <w:p>
+    <w:pPr>
+      <w:pStyle w:val="Footer"/>
+      <w:ind w:right="360"/>
+    </w:pPr>
+  </w:p>
+</w:ftr>
+</file>
+
+<file path=word/footer2.xml><?xml version="1.0" encoding="utf-8"?>
+<w:ftr xmlns:wpc="http://schemas.microsoft.com/office/word/2010/wordprocessingCanvas" xmlns:cx="http://schemas.microsoft.com/office/drawing/2014/chartex" xmlns:cx1="http://schemas.microsoft.com/office/drawing/2015/9/8/chartex" xmlns:cx2="http://schemas.microsoft.com/office/drawing/2015/10/21/chartex" xmlns:cx3="http://schemas.microsoft.com/office/drawing/2016/5/9/chartex" xmlns:cx4="http://schemas.microsoft.com/office/drawing/2016/5/10/chartex" xmlns:cx5="http://schemas.microsoft.com/office/drawing/2016/5/11/chartex" xmlns:cx6="http://schemas.microsoft.com/office/drawing/2016/5/12/chartex" xmlns:cx7="http://schemas.microsoft.com/office/drawing/2016/5/13/chartex" xmlns:cx8="http://schemas.microsoft.com/office/drawing/2016/5/14/chartex" xmlns:mc="http://schemas.openxmlformats.org/markup-compatibility/2006" xmlns:aink="http://schemas.microsoft.com/office/drawing/2016/ink" xmlns:am3d="http://schemas.microsoft.com/office/drawing/2017/model3d" xmlns:o="urn:schemas-microsoft-com:office:office" xmlns:oel="http://schemas.microsoft.com/office/2019/extlst" xmlns:r="http://schemas.openxmlformats.org/officeDocument/2006/relationships" xmlns:m="http://schemas.openxmlformats.org/officeDocument/2006/math" xmlns:v="urn:schemas-microsoft-com:vml" xmlns:wp14="http://schemas.microsoft.com/office/word/2010/wordprocessingDrawing" xmlns:wp="http://schemas.openxmlformats.org/drawingml/2006/wordprocessingDrawing" xmlns:w10="urn:schemas-microsoft-com:office:word" xmlns:w="http://schemas.openxmlformats.org/wordprocessingml/2006/main" xmlns:w14="http://schemas.microsoft.com/office/word/2010/wordml" xmlns:w15="http://schemas.microsoft.com/office/word/2012/wordml" xmlns:w16cex="http://schemas.microsoft.com/office/word/2018/wordml/cex" xmlns:w16cid="http://schemas.microsoft.com/office/word/2016/wordml/cid" xmlns:w16="http://schemas.microsoft.com/office/word/2018/wordml" xmlns:w16sdtdh="http://schemas.microsoft.com/office/word/2020/wordml/sdtdatahash" xmlns:w16se="http://schemas.microsoft.com/office/word/2015/wordml/symex" xmlns:wpg="http://schemas.microsoft.com/office/word/2010/wordprocessingGroup" xmlns:wpi="http://schemas.microsoft.com/office/word/2010/wordprocessingInk" xmlns:wne="http://schemas.microsoft.com/office/word/2006/wordml" xmlns:wps="http://schemas.microsoft.com/office/word/2010/wordprocessingShape" mc:Ignorable="w14 w15 w16se w16cid w16 w16cex w16sdtdh wp14">
+  <w:sdt>
+    <w:sdtPr>
+      <w:rPr>
+        <w:rStyle w:val="PageNumber"/>
+      </w:rPr>
+      <w:id w:val="-291442982"/>
+      <w:docPartObj>
+        <w:docPartGallery w:val="Page Numbers (Bottom of Page)"/>
+        <w:docPartUnique/>
+      </w:docPartObj>
+    </w:sdtPr>
+    <w:sdtContent>
+      <w:p>
+        <w:pPr>
+          <w:pStyle w:val="Footer"/>
+          <w:framePr w:wrap="none" w:vAnchor="text" w:hAnchor="margin" w:xAlign="right" w:y="1"/>
+          <w:rPr>
+            <w:rStyle w:val="PageNumber"/>
+          </w:rPr>
+        </w:pPr>
+        <w:r>
+          <w:rPr>
+            <w:rStyle w:val="PageNumber"/>
+          </w:rPr>
+          <w:fldChar w:fldCharType="begin"/>
+        </w:r>
+        <w:r>
+          <w:rPr>
+            <w:rStyle w:val="PageNumber"/>
+          </w:rPr>
+          <w:instrText xml:space="preserve"> PAGE </w:instrText>
+        </w:r>
+        <w:r>
+          <w:rPr>
+            <w:rStyle w:val="PageNumber"/>
+          </w:rPr>
+          <w:fldChar w:fldCharType="separate"/>
+        </w:r>
+        <w:r>
+          <w:rPr>
+            <w:rStyle w:val="PageNumber"/>
+            <w:noProof/>
+          </w:rPr>
+          <w:t>1</w:t>
+        </w:r>
+        <w:r>
+          <w:rPr>
+            <w:rStyle w:val="PageNumber"/>
+          </w:rPr>
+          <w:fldChar w:fldCharType="end"/>
+        </w:r>
+      </w:p>
+    </w:sdtContent>
+  </w:sdt>
+  <w:p>
+    <w:pPr>
+      <w:pStyle w:val="Footer"/>
+      <w:ind w:right="360"/>
+    </w:pPr>
+  </w:p>
+</w:ftr>
+</file>
+
+<file path=word/footnotes.xml><?xml version="1.0" encoding="utf-8"?>
+<w:footnotes xmlns:wpc="http://schemas.microsoft.com/office/word/2010/wordprocessingCanvas" xmlns:cx="http://schemas.microsoft.com/office/drawing/2014/chartex" xmlns:cx1="http://schemas.microsoft.com/office/drawing/2015/9/8/chartex" xmlns:cx2="http://schemas.microsoft.com/office/drawing/2015/10/21/chartex" xmlns:cx3="http://schemas.microsoft.com/office/drawing/2016/5/9/chartex" xmlns:cx4="http://schemas.microsoft.com/office/drawing/2016/5/10/chartex" xmlns:cx5="http://schemas.microsoft.com/office/drawing/2016/5/11/chartex" xmlns:cx6="http://schemas.microsoft.com/office/drawing/2016/5/12/chartex" xmlns:cx7="http://schemas.microsoft.com/office/drawing/2016/5/13/chartex" xmlns:cx8="http://schemas.microsoft.com/office/drawing/2016/5/14/chartex" xmlns:mc="http://schemas.openxmlformats.org/markup-compatibility/2006" xmlns:aink="http://schemas.microsoft.com/office/drawing/2016/ink" xmlns:am3d="http://schemas.microsoft.com/office/drawing/2017/model3d" xmlns:o="urn:schemas-microsoft-com:office:office" xmlns:oel="http://schemas.microsoft.com/office/2019/extlst" xmlns:r="http://schemas.openxmlformats.org/officeDocument/2006/relationships" xmlns:m="http://schemas.openxmlformats.org/officeDocument/2006/math" xmlns:v="urn:schemas-microsoft-com:vml" xmlns:wp14="http://schemas.microsoft.com/office/word/2010/wordprocessingDrawing" xmlns:wp="http://schemas.openxmlformats.org/drawingml/2006/wordprocessingDrawing" xmlns:w10="urn:schemas-microsoft-com:office:word" xmlns:w="http://schemas.openxmlformats.org/wordprocessingml/2006/main" xmlns:w14="http://schemas.microsoft.com/office/word/2010/wordml" xmlns:w15="http://schemas.microsoft.com/office/word/2012/wordml" xmlns:w16cex="http://schemas.microsoft.com/office/word/2018/wordml/cex" xmlns:w16cid="http://schemas.microsoft.com/office/word/2016/wordml/cid" xmlns:w16="http://schemas.microsoft.com/office/word/2018/wordml" xmlns:w16sdtdh="http://schemas.microsoft.com/office/word/2020/wordml/sdtdatahash" xmlns:w16se="http://schemas.microsoft.com/office/word/2015/wordml/symex" xmlns:wpg="http://schemas.microsoft.com/office/word/2010/wordprocessingGroup" xmlns:wpi="http://schemas.microsoft.com/office/word/2010/wordprocessingInk" xmlns:wne="http://schemas.microsoft.com/office/word/2006/wordml" xmlns:wps="http://schemas.microsoft.com/office/word/2010/wordprocessingShape" mc:Ignorable="w14 w15 w16se w16cid w16 w16cex w16sdtdh wp14">
+  <w:footnote w:type="separator" w:id="-1">
+    <w:p>
+      <w:pPr>
+        <w:spacing w:line="240" w:lineRule="auto"/>
+      </w:pPr>
+      <w:r>
+        <w:separator/>
+      </w:r>
+    </w:p>
+  </w:footnote>
+  <w:footnote w:type="continuationSeparator" w:id="0">
+    <w:p>
+      <w:pPr>
+        <w:spacing w:line="240" w:lineRule="auto"/>
+      </w:pPr>
+      <w:r>
+        <w:continuationSeparator/>
+      </w:r>
+    </w:p>
+  </w:footnote>
+</w:footnotes>
+</file>
+
 <file path=word/numbering.xml><?xml version="1.0" encoding="utf-8"?>
-<w:numbering xmlns:wpc="http://schemas.microsoft.com/office/word/2010/wordprocessingCanvas" xmlns:cx="http://schemas.microsoft.com/office/drawing/2014/chartex" xmlns:cx1="http://schemas.microsoft.com/office/drawing/2015/9/8/chartex" xmlns:cx2="http://schemas.microsoft.com/office/drawing/2015/10/21/chartex" xmlns:cx3="http://schemas.microsoft.com/office/drawing/2016/5/9/chartex" xmlns:cx4="http://schemas.microsoft.com/office/drawing/2016/5/10/chartex" xmlns:cx5="http://schemas.microsoft.com/office/drawing/2016/5/11/chartex" xmlns:cx6="http://schemas.microsoft.com/office/drawing/2016/5/12/chartex" xmlns:cx7="http://schemas.microsoft.com/office/drawing/2016/5/13/chartex" xmlns:cx8="http://schemas.microsoft.com/office/drawing/2016/5/14/chartex" xmlns:mc="http://schemas.openxmlformats.org/markup-compatibility/2006" xmlns:aink="http://schemas.microsoft.com/office/drawing/2016/ink" xmlns:am3d="http://schemas.microsoft.com/office/drawing/2017/model3d" xmlns:o="urn:schemas-microsoft-com:office:office" xmlns:r="http://schemas.openxmlformats.org/officeDocument/2006/relationships" xmlns:m="http://schemas.openxmlformats.org/officeDocument/2006/math" xmlns:v="urn:schemas-microsoft-com:vml" xmlns:wp14="http://schemas.microsoft.com/office/word/2010/wordprocessingDrawing" xmlns:wp="http://schemas.openxmlformats.org/drawingml/2006/wordprocessingDrawing" xmlns:w10="urn:schemas-microsoft-com:office:word" xmlns:w="http://schemas.openxmlformats.org/wordprocessingml/2006/main" xmlns:w14="http://schemas.microsoft.com/office/word/2010/wordml" xmlns:w15="http://schemas.microsoft.com/office/word/2012/wordml" xmlns:w16cex="http://schemas.microsoft.com/office/word/2018/wordml/cex" xmlns:w16cid="http://schemas.microsoft.com/office/word/2016/wordml/cid" xmlns:w16="http://schemas.microsoft.com/office/word/2018/wordml" xmlns:w16se="http://schemas.microsoft.com/office/word/2015/wordml/symex" xmlns:wpg="http://schemas.microsoft.com/office/word/2010/wordprocessingGroup" xmlns:wpi="http://schemas.microsoft.com/office/word/2010/wordprocessingInk" xmlns:wne="http://schemas.microsoft.com/office/word/2006/wordml" xmlns:wps="http://schemas.microsoft.com/office/word/2010/wordprocessingShape" mc:Ignorable="w14 w15 w16se w16cid w16 w16cex wp14">
+<w:numbering xmlns:wpc="http://schemas.microsoft.com/office/word/2010/wordprocessingCanvas" xmlns:cx="http://schemas.microsoft.com/office/drawing/2014/chartex" xmlns:cx1="http://schemas.microsoft.com/office/drawing/2015/9/8/chartex" xmlns:cx2="http://schemas.microsoft.com/office/drawing/2015/10/21/chartex" xmlns:cx3="http://schemas.microsoft.com/office/drawing/2016/5/9/chartex" xmlns:cx4="http://schemas.microsoft.com/office/drawing/2016/5/10/chartex" xmlns:cx5="http://schemas.microsoft.com/office/drawing/2016/5/11/chartex" xmlns:cx6="http://schemas.microsoft.com/office/drawing/2016/5/12/chartex" xmlns:cx7="http://schemas.microsoft.com/office/drawing/2016/5/13/chartex" xmlns:cx8="http://schemas.microsoft.com/office/drawing/2016/5/14/chartex" xmlns:mc="http://schemas.openxmlformats.org/markup-compatibility/2006" xmlns:aink="http://schemas.microsoft.com/office/drawing/2016/ink" xmlns:am3d="http://schemas.microsoft.com/office/drawing/2017/model3d" xmlns:o="urn:schemas-microsoft-com:office:office" xmlns:oel="http://schemas.microsoft.com/office/2019/extlst" xmlns:r="http://schemas.openxmlformats.org/officeDocument/2006/relationships" xmlns:m="http://schemas.openxmlformats.org/officeDocument/2006/math" xmlns:v="urn:schemas-microsoft-com:vml" xmlns:wp14="http://schemas.microsoft.com/office/word/2010/wordprocessingDrawing" xmlns:wp="http://schemas.openxmlformats.org/drawingml/2006/wordprocessingDrawing" xmlns:w10="urn:schemas-microsoft-com:office:word" xmlns:w="http://schemas.openxmlformats.org/wordprocessingml/2006/main" xmlns:w14="http://schemas.microsoft.com/office/word/2010/wordml" xmlns:w15="http://schemas.microsoft.com/office/word/2012/wordml" xmlns:w16cex="http://schemas.microsoft.com/office/word/2018/wordml/cex" xmlns:w16cid="http://schemas.microsoft.com/office/word/2016/wordml/cid" xmlns:w16="http://schemas.microsoft.com/office/word/2018/wordml" xmlns:w16sdtdh="http://schemas.microsoft.com/office/word/2020/wordml/sdtdatahash" xmlns:w16se="http://schemas.microsoft.com/office/word/2015/wordml/symex" xmlns:wpg="http://schemas.microsoft.com/office/word/2010/wordprocessingGroup" xmlns:wpi="http://schemas.microsoft.com/office/word/2010/wordprocessingInk" xmlns:wne="http://schemas.microsoft.com/office/word/2006/wordml" xmlns:wps="http://schemas.microsoft.com/office/word/2010/wordprocessingShape" mc:Ignorable="w14 w15 w16se w16cid w16 w16cex w16sdtdh wp14">
   <w:abstractNum w:abstractNumId="0" w15:restartNumberingAfterBreak="0">
     <w:nsid w:val="0A075FC4"/>
     <w:multiLevelType w:val="hybridMultilevel"/>
@@ -724,17 +1285,17 @@
       </w:pPr>
     </w:lvl>
   </w:abstractNum>
-  <w:num w:numId="1">
+  <w:num w:numId="1" w16cid:durableId="1273050088">
     <w:abstractNumId w:val="0"/>
   </w:num>
-  <w:num w:numId="2">
+  <w:num w:numId="2" w16cid:durableId="1891071441">
     <w:abstractNumId w:val="1"/>
   </w:num>
 </w:numbering>
 </file>
 
 <file path=word/styles.xml><?xml version="1.0" encoding="utf-8"?>
-<w:styles xmlns:mc="http://schemas.openxmlformats.org/markup-compatibility/2006" xmlns:r="http://schemas.openxmlformats.org/officeDocument/2006/relationships" xmlns:w="http://schemas.openxmlformats.org/wordprocessingml/2006/main" xmlns:w14="http://schemas.microsoft.com/office/word/2010/wordml" xmlns:w15="http://schemas.microsoft.com/office/word/2012/wordml" xmlns:w16cex="http://schemas.microsoft.com/office/word/2018/wordml/cex" xmlns:w16cid="http://schemas.microsoft.com/office/word/2016/wordml/cid" xmlns:w16="http://schemas.microsoft.com/office/word/2018/wordml" xmlns:w16se="http://schemas.microsoft.com/office/word/2015/wordml/symex" mc:Ignorable="w14 w15 w16se w16cid w16 w16cex">
+<w:styles xmlns:mc="http://schemas.openxmlformats.org/markup-compatibility/2006" xmlns:r="http://schemas.openxmlformats.org/officeDocument/2006/relationships" xmlns:w="http://schemas.openxmlformats.org/wordprocessingml/2006/main" xmlns:w14="http://schemas.microsoft.com/office/word/2010/wordml" xmlns:w15="http://schemas.microsoft.com/office/word/2012/wordml" xmlns:w16cex="http://schemas.microsoft.com/office/word/2018/wordml/cex" xmlns:w16cid="http://schemas.microsoft.com/office/word/2016/wordml/cid" xmlns:w16="http://schemas.microsoft.com/office/word/2018/wordml" xmlns:w16sdtdh="http://schemas.microsoft.com/office/word/2020/wordml/sdtdatahash" xmlns:w16se="http://schemas.microsoft.com/office/word/2015/wordml/symex" mc:Ignorable="w14 w15 w16se w16cid w16 w16cex w16sdtdh">
   <w:docDefaults>
     <w:rPrDefault>
       <w:rPr>
@@ -1431,6 +1992,70 @@
       <w:shd w:val="clear" w:color="auto" w:fill="E1DFDD"/>
     </w:rPr>
   </w:style>
+  <w:style w:type="paragraph" w:styleId="Header">
+    <w:name w:val="header"/>
+    <w:basedOn w:val="Normal"/>
+    <w:link w:val="HeaderChar"/>
+    <w:uiPriority w:val="99"/>
+    <w:unhideWhenUsed/>
+    <w:rsid w:val="00E076C5"/>
+    <w:pPr>
+      <w:tabs>
+        <w:tab w:val="center" w:pos="4680"/>
+        <w:tab w:val="right" w:pos="9360"/>
+      </w:tabs>
+      <w:spacing w:line="240" w:lineRule="auto"/>
+    </w:pPr>
+  </w:style>
+  <w:style w:type="character" w:customStyle="1" w:styleId="HeaderChar">
+    <w:name w:val="Header Char"/>
+    <w:basedOn w:val="DefaultParagraphFont"/>
+    <w:link w:val="Header"/>
+    <w:uiPriority w:val="99"/>
+    <w:rsid w:val="00E076C5"/>
+  </w:style>
+  <w:style w:type="paragraph" w:styleId="Footer">
+    <w:name w:val="footer"/>
+    <w:basedOn w:val="Normal"/>
+    <w:link w:val="FooterChar"/>
+    <w:uiPriority w:val="99"/>
+    <w:unhideWhenUsed/>
+    <w:rsid w:val="00E076C5"/>
+    <w:pPr>
+      <w:tabs>
+        <w:tab w:val="center" w:pos="4680"/>
+        <w:tab w:val="right" w:pos="9360"/>
+      </w:tabs>
+      <w:spacing w:line="240" w:lineRule="auto"/>
+    </w:pPr>
+  </w:style>
+  <w:style w:type="character" w:customStyle="1" w:styleId="FooterChar">
+    <w:name w:val="Footer Char"/>
+    <w:basedOn w:val="DefaultParagraphFont"/>
+    <w:link w:val="Footer"/>
+    <w:uiPriority w:val="99"/>
+    <w:rsid w:val="00E076C5"/>
+  </w:style>
+  <w:style w:type="character" w:styleId="PageNumber">
+    <w:name w:val="page number"/>
+    <w:basedOn w:val="DefaultParagraphFont"/>
+    <w:uiPriority w:val="99"/>
+    <w:semiHidden/>
+    <w:unhideWhenUsed/>
+    <w:rsid w:val="00E076C5"/>
+  </w:style>
+  <w:style w:type="character" w:styleId="FollowedHyperlink">
+    <w:name w:val="FollowedHyperlink"/>
+    <w:basedOn w:val="DefaultParagraphFont"/>
+    <w:uiPriority w:val="99"/>
+    <w:semiHidden/>
+    <w:unhideWhenUsed/>
+    <w:rsid w:val="00E164CF"/>
+    <w:rPr>
+      <w:color w:val="800080" w:themeColor="followedHyperlink"/>
+      <w:u w:val="single"/>
+    </w:rPr>
+  </w:style>
 </w:styles>
 </file>
 

</xml_diff>